<commit_message>
Update part 2 submission. Ready for turn-in.
</commit_message>
<xml_diff>
--- a/Part 2.docx
+++ b/Part 2.docx
@@ -20,15 +20,25 @@
     </w:p>
     <w:p>
       <w:r>
-        <w:t xml:space="preserve">I will benchmark Microsoft SQL Server 2017 on Windows 10 Pro against </w:t>
-      </w:r>
-      <w:proofErr w:type="spellStart"/>
-      <w:r>
-        <w:t>Postgresql</w:t>
-      </w:r>
-      <w:proofErr w:type="spellEnd"/>
-      <w:r>
-        <w:t xml:space="preserve"> 11 on Linux (tentatively Fedora 30), both running natively, using the same solid-state drive as the OS and server host and the same magnetic hard drive to host the databases.</w:t>
+        <w:t>I will benchmark Microsoft SQL Server 2017 on Windows 10 Pro against Postgre</w:t>
+      </w:r>
+      <w:r>
+        <w:t>SQL</w:t>
+      </w:r>
+      <w:r>
+        <w:t xml:space="preserve"> 11 on Linux (tentatively Fedora 30), both running natively, </w:t>
+      </w:r>
+      <w:r>
+        <w:t xml:space="preserve">using a </w:t>
+      </w:r>
+      <w:r>
+        <w:t xml:space="preserve">solid-state drive </w:t>
+      </w:r>
+      <w:r>
+        <w:t xml:space="preserve">for </w:t>
+      </w:r>
+      <w:r>
+        <w:t>the OS and server and the same magnetic hard drive to host the databases.</w:t>
       </w:r>
     </w:p>
     <w:p>
@@ -74,7 +84,13 @@
     </w:p>
     <w:p>
       <w:r>
-        <w:t>Comparing SQL Server with Postgres allows me to quantify and illuminate the advantages of SQL Server over Postgres that my classmates have so boldly claimed, helping me to form my own opinion and preference between the two. It will also allow me to compare DBMS performance on Windows</w:t>
+        <w:t xml:space="preserve">Comparing SQL Server with Postgres </w:t>
+      </w:r>
+      <w:r>
+        <w:t xml:space="preserve">will allow </w:t>
+      </w:r>
+      <w:r>
+        <w:t>me to quantify and illuminate the advantages of SQL Server over Postgres that my classmates have so boldly claimed, helping me to form my own opinion and preference between the two. It will also allow me to compare DBMS performance on Windows</w:t>
       </w:r>
       <w:r>
         <w:t xml:space="preserve"> with NTFS</w:t>
@@ -242,7 +258,13 @@
         </w:numPr>
       </w:pPr>
       <w:r>
-        <w:t xml:space="preserve">Heaps store data without any inherent organization, if none of the above index types are used. </w:t>
+        <w:t>Heaps store data without any inherent organization</w:t>
+      </w:r>
+      <w:r>
+        <w:t xml:space="preserve"> and is the default</w:t>
+      </w:r>
+      <w:r>
+        <w:t xml:space="preserve"> if none of the above index types are used. </w:t>
       </w:r>
     </w:p>
     <w:p>
@@ -358,12 +380,10 @@
       <w:r>
         <w:t xml:space="preserve">, </w:t>
       </w:r>
-      <w:bookmarkStart w:id="1" w:name="_GoBack"/>
       <w:proofErr w:type="spellStart"/>
       <w:r>
         <w:t>nonclustered</w:t>
       </w:r>
-      <w:bookmarkEnd w:id="1"/>
       <w:proofErr w:type="spellEnd"/>
       <w:r>
         <w:t xml:space="preserve"> B-tree index</w:t>
@@ -450,6 +470,24 @@
         <w:t xml:space="preserve"> columns in addition to the key columns.”</w:t>
       </w:r>
       <w:r>
+        <w:fldChar w:fldCharType="begin"/>
+      </w:r>
+      <w:r>
+        <w:instrText xml:space="preserve"> NOTEREF _Ref8402513 \f \h </w:instrText>
+      </w:r>
+      <w:r>
+        <w:fldChar w:fldCharType="separate"/>
+      </w:r>
+      <w:r>
+        <w:rPr>
+          <w:rStyle w:val="FootnoteReference"/>
+        </w:rPr>
+        <w:t>1</w:t>
+      </w:r>
+      <w:r>
+        <w:fldChar w:fldCharType="end"/>
+      </w:r>
+      <w:r>
         <w:rPr>
           <w:b/>
         </w:rPr>
@@ -476,6 +514,24 @@
       <w:r>
         <w:t>”</w:t>
       </w:r>
+      <w:r>
+        <w:fldChar w:fldCharType="begin"/>
+      </w:r>
+      <w:r>
+        <w:instrText xml:space="preserve"> NOTEREF _Ref8402513 \f \h </w:instrText>
+      </w:r>
+      <w:r>
+        <w:fldChar w:fldCharType="separate"/>
+      </w:r>
+      <w:r>
+        <w:rPr>
+          <w:rStyle w:val="FootnoteReference"/>
+        </w:rPr>
+        <w:t>1</w:t>
+      </w:r>
+      <w:r>
+        <w:fldChar w:fldCharType="end"/>
+      </w:r>
     </w:p>
     <w:p>
       <w:pPr>
@@ -548,6 +604,9 @@
       <w:r>
         <w:t>UNIQUE constraint</w:t>
       </w:r>
+      <w:r>
+        <w:t xml:space="preserve"> and used to enforce it</w:t>
+      </w:r>
     </w:p>
     <w:p>
       <w:pPr>
@@ -605,6 +664,24 @@
       <w:r>
         <w:t>Full-text index, which uses the Microsoft Full-Text Engine for SQL Server; “it provides efficient support for sophisticated word searches in character string data.”</w:t>
       </w:r>
+      <w:r>
+        <w:fldChar w:fldCharType="begin"/>
+      </w:r>
+      <w:r>
+        <w:instrText xml:space="preserve"> NOTEREF _Ref8402513 \f \h </w:instrText>
+      </w:r>
+      <w:r>
+        <w:fldChar w:fldCharType="separate"/>
+      </w:r>
+      <w:r>
+        <w:rPr>
+          <w:rStyle w:val="FootnoteReference"/>
+        </w:rPr>
+        <w:t>1</w:t>
+      </w:r>
+      <w:r>
+        <w:fldChar w:fldCharType="end"/>
+      </w:r>
     </w:p>
     <w:p>
       <w:r>
@@ -667,14 +744,14 @@
       <w:r>
         <w:t>supports the following index types:</w:t>
       </w:r>
-      <w:bookmarkStart w:id="2" w:name="_Ref8404815"/>
+      <w:bookmarkStart w:id="1" w:name="_Ref8404815"/>
       <w:r>
         <w:rPr>
           <w:rStyle w:val="FootnoteReference"/>
         </w:rPr>
         <w:footnoteReference w:id="5"/>
       </w:r>
-      <w:bookmarkEnd w:id="2"/>
+      <w:bookmarkEnd w:id="1"/>
     </w:p>
     <w:p>
       <w:pPr>
@@ -944,7 +1021,13 @@
     </w:p>
     <w:p>
       <w:r>
-        <w:t xml:space="preserve">Note: in-memory, grace, and recursive hash joins are standard terms that SQL Server and Postgres share. Grace is the three-stage hash join we discuss in class; recursive appears to be an extension of this notion to arbitrary levels of recursion (as </w:t>
+        <w:t xml:space="preserve">Note: in-memory, grace, and recursive hash joins are standard terms that SQL Server and Postgres share. Grace </w:t>
+      </w:r>
+      <w:r>
+        <w:t xml:space="preserve">appears to be </w:t>
+      </w:r>
+      <w:r>
+        <w:t xml:space="preserve">the three-stage hash join we discuss in class; recursive appears to be an extension of this notion to arbitrary levels of recursion (as </w:t>
       </w:r>
       <w:r>
         <w:t>memory requirements may dictate).</w:t>
@@ -971,7 +1054,19 @@
         <w:t>Postgres</w:t>
       </w:r>
       <w:r>
-        <w:t xml:space="preserve"> explicitly lists its join algorithms, perhaps because sort-merge, hash, and nested loop are the three, standard, well-known types of join algorithms. However, the Postgres query planner’s documentation exposes configuration flags for merge, hash, and nested loop joins. In addition, it allows parallel hashing and </w:t>
+        <w:t xml:space="preserve"> explicitly lists its join algorithms, perhaps because sort-merge, hash, and nested loop are the three, standard, well-known types of join algorithms</w:t>
+      </w:r>
+      <w:r>
+        <w:t xml:space="preserve"> (in addition, of course, to index nested</w:t>
+      </w:r>
+      <w:r>
+        <w:t>-</w:t>
+      </w:r>
+      <w:r>
+        <w:t>loop joins)</w:t>
+      </w:r>
+      <w:r>
+        <w:t xml:space="preserve">. However, the Postgres query planner’s documentation exposes configuration flags for merge, hash, and nested loop joins. In addition, it allows parallel hashing and </w:t>
       </w:r>
       <w:proofErr w:type="spellStart"/>
       <w:r>
@@ -1053,279 +1148,329 @@
       </w:r>
       <w:proofErr w:type="gramStart"/>
       <w:r>
+        <w:lastRenderedPageBreak/>
         <w:t>as long as</w:t>
       </w:r>
       <w:proofErr w:type="gramEnd"/>
       <w:r>
-        <w:t xml:space="preserve"> the server’s usage is below the maximum and the OS indicates that there is still plenty of free </w:t>
+        <w:t xml:space="preserve"> the server’s usage is below the maximum and the OS indicates that there is still plenty of free physical memory, the buffer pool will not free any of its pages.</w:t>
+      </w:r>
+      <w:r>
+        <w:t xml:space="preserve"> I have found no information on the structure of the buffer pool.</w:t>
+      </w:r>
+      <w:r>
+        <w:t xml:space="preserve"> The following settings control SQL Server’s memory usage:</w:t>
+      </w:r>
+      <w:bookmarkStart w:id="2" w:name="_Ref8409890"/>
+      <w:r>
+        <w:rPr>
+          <w:rStyle w:val="FootnoteReference"/>
+        </w:rPr>
+        <w:footnoteReference w:id="11"/>
+      </w:r>
+      <w:bookmarkEnd w:id="2"/>
+    </w:p>
+    <w:p>
+      <w:proofErr w:type="spellStart"/>
+      <w:r>
+        <w:t>min_server_memory</w:t>
+      </w:r>
+      <w:proofErr w:type="spellEnd"/>
+      <w:r>
+        <w:t xml:space="preserve"> and </w:t>
+      </w:r>
+      <w:proofErr w:type="spellStart"/>
+      <w:r>
+        <w:t>max_server_memory</w:t>
+      </w:r>
+      <w:proofErr w:type="spellEnd"/>
+      <w:r>
+        <w:t xml:space="preserve"> – handle</w:t>
+      </w:r>
+      <w:r>
+        <w:t xml:space="preserve"> “the </w:t>
+      </w:r>
+      <w:r>
+        <w:t xml:space="preserve">SQL Server memory allocation, compile memory, all caches (including the buffer pool), query execution memory grants, </w:t>
+      </w:r>
+      <w:r>
+        <w:t xml:space="preserve">[and] </w:t>
+      </w:r>
+      <w:r>
+        <w:t>lock manager memory</w:t>
+      </w:r>
+      <w:r>
+        <w:t>.</w:t>
+      </w:r>
+      <w:r>
+        <w:t>”</w:t>
+      </w:r>
+    </w:p>
+    <w:p>
+      <w:proofErr w:type="spellStart"/>
+      <w:r>
+        <w:t>memory_to_reserve</w:t>
+      </w:r>
+      <w:proofErr w:type="spellEnd"/>
+      <w:r>
+        <w:t xml:space="preserve"> – covers CLR allocations, thread stacks memory, and direct allocations from Windows</w:t>
+      </w:r>
+      <w:r>
+        <w:t>.</w:t>
+      </w:r>
+    </w:p>
+    <w:p>
+      <w:r>
+        <w:t>By default, the minimum and maximum server memory are set to allow SQL server to use effectively zero to unlimited memory,</w:t>
+      </w:r>
+      <w:r>
+        <w:rPr>
+          <w:rStyle w:val="FootnoteReference"/>
+        </w:rPr>
+        <w:footnoteReference w:id="12"/>
+      </w:r>
+      <w:r>
+        <w:t xml:space="preserve"> and memory to reserve is set to 256 MB.</w:t>
+      </w:r>
+      <w:r>
+        <w:fldChar w:fldCharType="begin"/>
+      </w:r>
+      <w:r>
+        <w:instrText xml:space="preserve"> NOTEREF _Ref8409890 \f \h </w:instrText>
+      </w:r>
+      <w:r>
+        <w:fldChar w:fldCharType="separate"/>
+      </w:r>
+      <w:r>
+        <w:rPr>
+          <w:rStyle w:val="FootnoteReference"/>
+        </w:rPr>
+        <w:t>11</w:t>
+      </w:r>
+      <w:r>
+        <w:fldChar w:fldCharType="end"/>
+      </w:r>
+    </w:p>
+    <w:p>
+      <w:r>
+        <w:t xml:space="preserve">SQL Server also </w:t>
+      </w:r>
+      <w:r>
+        <w:t xml:space="preserve">supports buffer pool extension, which utilizes a solid-state drive to expand the buffer pool by </w:t>
+      </w:r>
+      <w:r>
+        <w:t xml:space="preserve">1 to </w:t>
+      </w:r>
+      <w:r>
+        <w:t>32 times.</w:t>
+      </w:r>
+      <w:r>
+        <w:rPr>
+          <w:rStyle w:val="FootnoteReference"/>
+        </w:rPr>
+        <w:footnoteReference w:id="13"/>
+      </w:r>
+      <w:r>
+        <w:t xml:space="preserve"> Based on my server’s settings, this feature is disabled by default.</w:t>
+      </w:r>
+    </w:p>
+    <w:p>
+      <w:pPr>
+        <w:rPr>
+          <w:b/>
+        </w:rPr>
+      </w:pPr>
+      <w:r>
+        <w:rPr>
+          <w:b/>
+        </w:rPr>
+        <w:t>Postgres</w:t>
+      </w:r>
+    </w:p>
+    <w:p>
+      <w:r>
+        <w:t>The</w:t>
+      </w:r>
+      <w:r>
+        <w:t xml:space="preserve"> </w:t>
+      </w:r>
+      <w:r>
+        <w:t>Postgre</w:t>
+      </w:r>
+      <w:r>
+        <w:t>s</w:t>
+      </w:r>
+      <w:r>
+        <w:t xml:space="preserve"> manual does not address the structure of the buffer pool. However, it does provide the following, crucial controls for memory management:</w:t>
+      </w:r>
+    </w:p>
+    <w:p>
+      <w:proofErr w:type="spellStart"/>
+      <w:r>
+        <w:t>shared_buffers</w:t>
+      </w:r>
+      <w:proofErr w:type="spellEnd"/>
+      <w:r>
+        <w:t xml:space="preserve"> </w:t>
+      </w:r>
+      <w:proofErr w:type="gramStart"/>
+      <w:r>
+        <w:t>controls</w:t>
+      </w:r>
+      <w:proofErr w:type="gramEnd"/>
+      <w:r>
+        <w:t xml:space="preserve"> the size of the shared memory pool (i.e. the buffer pool). It starts out at 128MB but should be set to </w:t>
+      </w:r>
+      <w:r>
+        <w:t xml:space="preserve">between </w:t>
+      </w:r>
+      <w:r>
+        <w:t>4</w:t>
+      </w:r>
+      <w:r>
+        <w:t xml:space="preserve"> </w:t>
+      </w:r>
+      <w:r>
+        <w:t xml:space="preserve">GB </w:t>
+      </w:r>
+      <w:r>
+        <w:t xml:space="preserve">and 6.4 GB </w:t>
+      </w:r>
+      <w:r>
+        <w:t>for the test system</w:t>
+      </w:r>
+      <w:r>
+        <w:t xml:space="preserve"> (which has 16 GB of RAM)</w:t>
+      </w:r>
+      <w:r>
+        <w:t xml:space="preserve">, per the manual’s recommendation: </w:t>
+      </w:r>
+      <w:r>
+        <w:t xml:space="preserve">“If you have a dedicated database server with 1GB or more of RAM, a reasonable starting value for </w:t>
+      </w:r>
+      <w:proofErr w:type="spellStart"/>
+      <w:r>
+        <w:t>shared_buffers</w:t>
+      </w:r>
+      <w:proofErr w:type="spellEnd"/>
+      <w:r>
+        <w:t xml:space="preserve"> is 25% of the memory in your system. … because PostgreSQL also relies on the operating system cache, it is unlikely that an allocation of more than 40% of RAM to </w:t>
+      </w:r>
+      <w:proofErr w:type="spellStart"/>
+      <w:r>
+        <w:t>shared_buffers</w:t>
+      </w:r>
+      <w:proofErr w:type="spellEnd"/>
+      <w:r>
+        <w:t xml:space="preserve"> will work better than a smaller amount.”</w:t>
+      </w:r>
+      <w:r>
+        <w:rPr>
+          <w:rStyle w:val="FootnoteReference"/>
+        </w:rPr>
+        <w:t xml:space="preserve"> </w:t>
+      </w:r>
+      <w:bookmarkStart w:id="3" w:name="_Ref8701468"/>
+      <w:r>
+        <w:rPr>
+          <w:rStyle w:val="FootnoteReference"/>
+        </w:rPr>
+        <w:footnoteReference w:id="14"/>
+      </w:r>
+      <w:bookmarkEnd w:id="3"/>
+    </w:p>
+    <w:p>
+      <w:proofErr w:type="spellStart"/>
+      <w:r>
+        <w:t>work_mem</w:t>
+      </w:r>
+      <w:proofErr w:type="spellEnd"/>
+      <w:r>
+        <w:t xml:space="preserve"> controls the amount of memory that in-memory operations like sorts and hashes can use. It starts out at 4 MB, and the manual does not provide any specific tuning guidance except that the actual memory used can be much larger if multiple operations run in parallel for single queries, if multiple queries run in parallel (which is expected), and so on.</w:t>
+      </w:r>
+      <w:r>
+        <w:fldChar w:fldCharType="begin"/>
+      </w:r>
+      <w:r>
+        <w:instrText xml:space="preserve"> NOTEREF _Ref8701468 \f \h </w:instrText>
+      </w:r>
+      <w:r>
+        <w:fldChar w:fldCharType="separate"/>
+      </w:r>
+      <w:r>
+        <w:rPr>
+          <w:rStyle w:val="FootnoteReference"/>
+        </w:rPr>
+        <w:t>14</w:t>
+      </w:r>
+      <w:r>
+        <w:fldChar w:fldCharType="end"/>
+      </w:r>
+    </w:p>
+    <w:p>
+      <w:pPr>
+        <w:pStyle w:val="Heading2"/>
+      </w:pPr>
+      <w:r>
+        <w:t>Measuring Query Execution Time</w:t>
+      </w:r>
+    </w:p>
+    <w:p>
+      <w:pPr>
+        <w:rPr>
+          <w:b/>
+        </w:rPr>
+      </w:pPr>
+      <w:r>
+        <w:rPr>
+          <w:b/>
+        </w:rPr>
+        <w:t>SQL Server</w:t>
+      </w:r>
+    </w:p>
+    <w:p>
+      <w:r>
+        <w:t xml:space="preserve">SQL Server provides </w:t>
+      </w:r>
+      <w:r>
+        <w:t>at least eight different ways to measure query execution time.</w:t>
+      </w:r>
+      <w:r>
+        <w:rPr>
+          <w:rStyle w:val="FootnoteReference"/>
+        </w:rPr>
+        <w:footnoteReference w:id="15"/>
+      </w:r>
+      <w:r>
+        <w:t xml:space="preserve"> </w:t>
+      </w:r>
+      <w:r>
+        <w:t>Not all are straightforward to access or clearly explained, unfortunately</w:t>
+      </w:r>
+      <w:r>
+        <w:t xml:space="preserve">. The simplest and most straightforward </w:t>
       </w:r>
       <w:r>
         <w:lastRenderedPageBreak/>
-        <w:t>physical memory, the buffer pool will not free any of its pages.</w:t>
-      </w:r>
-      <w:r>
-        <w:t xml:space="preserve"> I have found no information on the structure of the buffer pool.</w:t>
-      </w:r>
-      <w:r>
-        <w:t xml:space="preserve"> The following settings control SQL Server’s memory usage:</w:t>
-      </w:r>
-      <w:bookmarkStart w:id="3" w:name="_Ref8409890"/>
+        <w:t xml:space="preserve">metric to access is the “Elapsed time” property of a query in the Properties panel in SQL Server Management Studio. This measure provides millisecond precision. </w:t>
+      </w:r>
+    </w:p>
+    <w:p>
+      <w:r>
+        <w:rPr>
+          <w:b/>
+        </w:rPr>
+        <w:t>Postgres</w:t>
+      </w:r>
+    </w:p>
+    <w:p>
+      <w:r>
+        <w:t>Postgres provides much simpler (and more limited) facilities for timing query execution. Postgres itself provides the ability to time queries internally through “EXPLAIN ANALYZE”</w:t>
+      </w:r>
       <w:r>
         <w:rPr>
           <w:rStyle w:val="FootnoteReference"/>
         </w:rPr>
-        <w:footnoteReference w:id="11"/>
-      </w:r>
-      <w:bookmarkEnd w:id="3"/>
-    </w:p>
-    <w:p>
-      <w:proofErr w:type="spellStart"/>
-      <w:r>
-        <w:t>min_server_memory</w:t>
-      </w:r>
-      <w:proofErr w:type="spellEnd"/>
-      <w:r>
-        <w:t xml:space="preserve"> and </w:t>
-      </w:r>
-      <w:proofErr w:type="spellStart"/>
-      <w:r>
-        <w:t>max_server_memory</w:t>
-      </w:r>
-      <w:proofErr w:type="spellEnd"/>
-      <w:r>
-        <w:t xml:space="preserve"> – handle</w:t>
-      </w:r>
-      <w:r>
-        <w:t xml:space="preserve"> “the </w:t>
-      </w:r>
-      <w:r>
-        <w:t xml:space="preserve">SQL Server memory allocation, compile memory, all caches (including the buffer pool), query execution memory grants, </w:t>
-      </w:r>
-      <w:r>
-        <w:t xml:space="preserve">[and] </w:t>
-      </w:r>
-      <w:r>
-        <w:t>lock manager memory</w:t>
-      </w:r>
-      <w:r>
-        <w:t>.</w:t>
-      </w:r>
-      <w:r>
-        <w:t>”</w:t>
-      </w:r>
-    </w:p>
-    <w:p>
-      <w:proofErr w:type="spellStart"/>
-      <w:r>
-        <w:t>memory_to_reserve</w:t>
-      </w:r>
-      <w:proofErr w:type="spellEnd"/>
-      <w:r>
-        <w:t xml:space="preserve"> – covers CLR allocations, thread stacks memory, and direct allocations from Windows</w:t>
-      </w:r>
-      <w:r>
-        <w:t>.</w:t>
-      </w:r>
-    </w:p>
-    <w:p>
-      <w:r>
-        <w:t>By default, the minimum and maximum server memory are set to allow SQL server to use effectively zero to unlimited memory,</w:t>
-      </w:r>
-      <w:r>
-        <w:rPr>
-          <w:rStyle w:val="FootnoteReference"/>
-        </w:rPr>
-        <w:footnoteReference w:id="12"/>
-      </w:r>
-      <w:r>
-        <w:t xml:space="preserve"> and memory to reserve is set to 256 MB.</w:t>
-      </w:r>
-      <w:r>
-        <w:fldChar w:fldCharType="begin"/>
-      </w:r>
-      <w:r>
-        <w:instrText xml:space="preserve"> NOTEREF _Ref8409890 \f \h </w:instrText>
-      </w:r>
-      <w:r>
-        <w:fldChar w:fldCharType="separate"/>
-      </w:r>
-      <w:r>
-        <w:rPr>
-          <w:rStyle w:val="FootnoteReference"/>
-        </w:rPr>
-        <w:t>11</w:t>
-      </w:r>
-      <w:r>
-        <w:fldChar w:fldCharType="end"/>
-      </w:r>
-    </w:p>
-    <w:p>
-      <w:r>
-        <w:t xml:space="preserve">SQL Server also </w:t>
-      </w:r>
-      <w:r>
-        <w:t xml:space="preserve">supports buffer pool extension, which utilizes a solid-state drive to expand the buffer pool by </w:t>
-      </w:r>
-      <w:r>
-        <w:t xml:space="preserve">1 to </w:t>
-      </w:r>
-      <w:r>
-        <w:t>32 times.</w:t>
-      </w:r>
-      <w:r>
-        <w:rPr>
-          <w:rStyle w:val="FootnoteReference"/>
-        </w:rPr>
-        <w:footnoteReference w:id="13"/>
-      </w:r>
-      <w:r>
-        <w:t xml:space="preserve"> Based on my server’s settings, this feature is disabled by default.</w:t>
-      </w:r>
-    </w:p>
-    <w:p>
-      <w:pPr>
-        <w:rPr>
-          <w:b/>
-        </w:rPr>
-      </w:pPr>
-      <w:r>
-        <w:rPr>
-          <w:b/>
-        </w:rPr>
-        <w:t>Postgres</w:t>
-      </w:r>
-    </w:p>
-    <w:p>
-      <w:r>
-        <w:t>The</w:t>
-      </w:r>
-      <w:r>
-        <w:t xml:space="preserve"> </w:t>
-      </w:r>
-      <w:r>
-        <w:t>Postgre</w:t>
-      </w:r>
-      <w:r>
-        <w:t>s</w:t>
-      </w:r>
-      <w:r>
-        <w:t xml:space="preserve"> manual does not address the structure of the buffer pool. However, it does provide the following, crucial controls for memory management:</w:t>
-      </w:r>
-      <w:r>
-        <w:rPr>
-          <w:rStyle w:val="FootnoteReference"/>
-        </w:rPr>
-        <w:footnoteReference w:id="14"/>
-      </w:r>
-    </w:p>
-    <w:p>
-      <w:proofErr w:type="spellStart"/>
-      <w:r>
-        <w:t>shared_buffers</w:t>
-      </w:r>
-      <w:proofErr w:type="spellEnd"/>
-      <w:r>
-        <w:t xml:space="preserve"> </w:t>
-      </w:r>
-      <w:proofErr w:type="gramStart"/>
-      <w:r>
-        <w:t>controls</w:t>
-      </w:r>
-      <w:proofErr w:type="gramEnd"/>
-      <w:r>
-        <w:t xml:space="preserve"> the size of the shared memory pool (i.e. the buffer pool). It starts out at 128MB but should be set to 4GB for the test system, per the manual’s recommendation: </w:t>
-      </w:r>
-      <w:r>
-        <w:t xml:space="preserve">“If you have a dedicated database server with 1GB or more of RAM, a reasonable starting value for </w:t>
-      </w:r>
-      <w:proofErr w:type="spellStart"/>
-      <w:r>
-        <w:t>shared_buffers</w:t>
-      </w:r>
-      <w:proofErr w:type="spellEnd"/>
-      <w:r>
-        <w:t xml:space="preserve"> is 25% of the memory in your system. … because PostgreSQL also relies on the operating system cache, it is unlikely that an allocation of more than 40% of RAM to </w:t>
-      </w:r>
-      <w:proofErr w:type="spellStart"/>
-      <w:r>
-        <w:t>shared_buffers</w:t>
-      </w:r>
-      <w:proofErr w:type="spellEnd"/>
-      <w:r>
-        <w:t xml:space="preserve"> will work better than a smaller amount.”</w:t>
-      </w:r>
-    </w:p>
-    <w:p>
-      <w:proofErr w:type="spellStart"/>
-      <w:r>
-        <w:t>work_mem</w:t>
-      </w:r>
-      <w:proofErr w:type="spellEnd"/>
-      <w:r>
-        <w:t xml:space="preserve"> controls the amount of memory that in-memory operations like sorts and hashes can use. It starts out at 4 MB, and the manual does not provide any specific tuning guidance except that the actual memory used can be much larger if multiple operations run in parallel for single queries, if multiple queries run in parallel (which is expected), and so on.</w:t>
-      </w:r>
-    </w:p>
-    <w:p>
-      <w:pPr>
-        <w:pStyle w:val="Heading2"/>
-      </w:pPr>
-      <w:r>
-        <w:t>Measuring Query Execution Time</w:t>
-      </w:r>
-    </w:p>
-    <w:p>
-      <w:pPr>
-        <w:rPr>
-          <w:b/>
-        </w:rPr>
-      </w:pPr>
-      <w:r>
-        <w:rPr>
-          <w:b/>
-        </w:rPr>
-        <w:t>SQL Server</w:t>
-      </w:r>
-    </w:p>
-    <w:p>
-      <w:r>
-        <w:t xml:space="preserve">SQL Server provides </w:t>
-      </w:r>
-      <w:r>
-        <w:t>at least eight different ways to measure query execution time.</w:t>
-      </w:r>
-      <w:r>
-        <w:rPr>
-          <w:rStyle w:val="FootnoteReference"/>
-        </w:rPr>
-        <w:footnoteReference w:id="15"/>
-      </w:r>
-      <w:r>
-        <w:t xml:space="preserve"> </w:t>
-      </w:r>
-      <w:r>
-        <w:t>Not all are straightforward to access or clearly explained, unfortunately</w:t>
-      </w:r>
-      <w:r>
-        <w:t xml:space="preserve">. The simplest and most straightforward metric to access is the “Elapsed time” property of a query in the Properties panel in SQL Server Management Studio. This measure provides millisecond precision. </w:t>
-      </w:r>
-    </w:p>
-    <w:p>
-      <w:r>
-        <w:rPr>
-          <w:b/>
-        </w:rPr>
-        <w:lastRenderedPageBreak/>
-        <w:t>Postgres</w:t>
-      </w:r>
-    </w:p>
-    <w:p>
-      <w:r>
-        <w:t>Postgres provides much simpler (and more limited) facilities for timing query execution. Postgres itself provides the ability to time queries internally through “EXPLAIN ANALYZE”</w:t>
-      </w:r>
-      <w:r>
-        <w:rPr>
-          <w:rStyle w:val="FootnoteReference"/>
-        </w:rPr>
         <w:footnoteReference w:id="16"/>
       </w:r>
       <w:r>
@@ -1364,6 +1509,22 @@
       <w:proofErr w:type="spellEnd"/>
       <w:r>
         <w:t xml:space="preserve"> “\timing on” option.</w:t>
+      </w:r>
+    </w:p>
+    <w:p>
+      <w:r>
+        <w:t>Based on the information I have gathered, I feel using ODBC and writing my own scripts to automate testing carries too great a risk of introducing invisible error into the raw data. I consider this to be especially problematic because the SQL Server connector is proprietary and likely to be faster than the Postgres ODBC, which may skew results in favor of SQL Server. In the interest of minimizing error in the raw data, I will perform all testing manually, which will limit the scope of testing I can achieve in the time allotted.</w:t>
+      </w:r>
+      <w:r>
+        <w:t xml:space="preserve"> Although Microsoft SQL Server Management Studio may employ a higher-performance connector than </w:t>
+      </w:r>
+      <w:proofErr w:type="spellStart"/>
+      <w:r>
+        <w:t>psql</w:t>
+      </w:r>
+      <w:proofErr w:type="spellEnd"/>
+      <w:r>
+        <w:t>, these two clients are likely to be well-optimized client implementations for their respective systems. I believe this makes them the best clients to use in benchmarking.</w:t>
       </w:r>
     </w:p>
     <w:p>
@@ -1396,7 +1557,13 @@
         </w:numPr>
       </w:pPr>
       <w:r>
-        <w:t xml:space="preserve">In data set specifications, “WB@X rows” means the Wisconsin Benchmark data generation specification from part 1 using a table size of X rows. </w:t>
+        <w:t xml:space="preserve">In data set specifications, “WB@X rows” means </w:t>
+      </w:r>
+      <w:r>
+        <w:t xml:space="preserve">a single table generated via </w:t>
+      </w:r>
+      <w:r>
+        <w:t xml:space="preserve">the Wisconsin Benchmark data generation specification from part 1 using a table size of X rows. </w:t>
       </w:r>
     </w:p>
     <w:p>
@@ -1472,13 +1639,26 @@
         </w:numPr>
       </w:pPr>
       <w:r>
-        <w:t>The exact sizes of data sets will be adjusted during part 3 of the project in order to (a) ensure that query execution times are high enough to measure with confidence, (b) keep query execution times low enough to accommodate the high volume of testing, (c) attempt to ensure that systems perform either in-memory or on-disk operations as needed. (c) is required because Postgres requires manual tuning of its memory model and such tuning is beyond the scope of this project and beyond my knowledge; comparing performance between SQL Server’s in-memory operations and Postgres’s on-disk operations is of little value</w:t>
-      </w:r>
-      <w:r>
-        <w:t xml:space="preserve"> and will skew results.</w:t>
-      </w:r>
-      <w:r>
-        <w:t xml:space="preserve"> All data set sizes are estimates.</w:t>
+        <w:t xml:space="preserve">All data set sizes are estimates. </w:t>
+      </w:r>
+      <w:r>
+        <w:t xml:space="preserve">The exact sizes of data sets will be adjusted during part 3 of the project in order to (a) ensure that query execution times are high enough to measure with confidence, (b) keep query execution times low enough to accommodate the high volume of testing, </w:t>
+      </w:r>
+      <w:r>
+        <w:t xml:space="preserve">and </w:t>
+      </w:r>
+      <w:r>
+        <w:t xml:space="preserve">(c) attempt to ensure that systems perform either in-memory or on-disk operations as needed. (c) is required because Postgres requires manual tuning of its memory model and such tuning is beyond the scope of this project and beyond my knowledge; comparing </w:t>
+      </w:r>
+      <w:r>
+        <w:lastRenderedPageBreak/>
+        <w:t xml:space="preserve">performance between SQL Server’s in-memory operations and Postgres’s on-disk operations </w:t>
+      </w:r>
+      <w:r>
+        <w:t>will skew results.</w:t>
+      </w:r>
+      <w:r>
+        <w:t xml:space="preserve"> </w:t>
       </w:r>
     </w:p>
     <w:p>
@@ -1490,7 +1670,7 @@
         </w:numPr>
       </w:pPr>
       <w:r>
-        <w:t>For each data point, I will run 5 the experiment 5 times, recording each value. I will remove the min and max of the five and average the rest.</w:t>
+        <w:t>For each data point, I will run the experiment 5 times, recording each value. I will remove the min and max of the five and average the rest.</w:t>
       </w:r>
     </w:p>
     <w:p>
@@ -1527,7 +1707,21 @@
       </w:r>
       <w:proofErr w:type="spellEnd"/>
       <w:r>
-        <w:t xml:space="preserve"> handle increasing selectivity on a field with an </w:t>
+        <w:t xml:space="preserve"> handle </w:t>
+      </w:r>
+      <w:r>
+        <w:t xml:space="preserve">varying </w:t>
+      </w:r>
+      <w:proofErr w:type="spellStart"/>
+      <w:r>
+        <w:t>selectivit</w:t>
+      </w:r>
+      <w:r>
+        <w:t>ies</w:t>
+      </w:r>
+      <w:proofErr w:type="spellEnd"/>
+      <w:r>
+        <w:t xml:space="preserve"> on a field with an </w:t>
       </w:r>
       <w:proofErr w:type="spellStart"/>
       <w:r>
@@ -1548,46 +1742,6 @@
       <w:r>
         <w:t xml:space="preserve"> </w:t>
       </w:r>
-    </w:p>
-    <w:p>
-      <w:r>
-        <w:lastRenderedPageBreak/>
-        <w:t>I will benchmark 1-3 data sets of different sizes, as time allows, expanding the size proportionally.</w:t>
-      </w:r>
-    </w:p>
-    <w:p>
-      <w:pPr>
-        <w:pStyle w:val="ListParagraph"/>
-        <w:numPr>
-          <w:ilvl w:val="0"/>
-          <w:numId w:val="7"/>
-        </w:numPr>
-      </w:pPr>
-      <w:r>
-        <w:t>WB@</w:t>
-      </w:r>
-      <w:r>
-        <w:t>5</w:t>
-      </w:r>
-      <w:r>
-        <w:t xml:space="preserve"> million rows</w:t>
-      </w:r>
-      <w:r>
-        <w:t xml:space="preserve">, with an </w:t>
-      </w:r>
-      <w:proofErr w:type="spellStart"/>
-      <w:r>
-        <w:t>unclustered</w:t>
-      </w:r>
-      <w:proofErr w:type="spellEnd"/>
-      <w:r>
-        <w:t xml:space="preserve"> B-tree index on </w:t>
-      </w:r>
-      <w:proofErr w:type="spellStart"/>
-      <w:r>
-        <w:t>onePercent</w:t>
-      </w:r>
-      <w:proofErr w:type="spellEnd"/>
     </w:p>
     <w:p>
       <w:pPr>
@@ -1625,6 +1779,272 @@
     </w:p>
     <w:p>
       <w:pPr>
+        <w:rPr>
+          <w:b/>
+        </w:rPr>
+      </w:pPr>
+      <w:r>
+        <w:rPr>
+          <w:b/>
+        </w:rPr>
+        <w:t>Queries:</w:t>
+      </w:r>
+    </w:p>
+    <w:p>
+      <w:pPr>
+        <w:ind w:left="720"/>
+      </w:pPr>
+      <w:r>
+        <w:t>SELECT *</w:t>
+      </w:r>
+    </w:p>
+    <w:p>
+      <w:pPr>
+        <w:ind w:left="720"/>
+        <w:rPr>
+          <w:b/>
+        </w:rPr>
+      </w:pPr>
+      <w:r>
+        <w:t xml:space="preserve">FROM </w:t>
+      </w:r>
+      <w:proofErr w:type="spellStart"/>
+      <w:r>
+        <w:rPr>
+          <w:b/>
+        </w:rPr>
+        <w:t>TableName</w:t>
+      </w:r>
+      <w:proofErr w:type="spellEnd"/>
+    </w:p>
+    <w:p>
+      <w:pPr>
+        <w:ind w:left="720"/>
+      </w:pPr>
+      <w:r>
+        <w:t xml:space="preserve">WHERE </w:t>
+      </w:r>
+      <w:proofErr w:type="spellStart"/>
+      <w:r>
+        <w:t>onePercent</w:t>
+      </w:r>
+      <w:proofErr w:type="spellEnd"/>
+      <w:r>
+        <w:t xml:space="preserve"> &lt; </w:t>
+      </w:r>
+      <w:proofErr w:type="spellStart"/>
+      <w:r>
+        <w:rPr>
+          <w:b/>
+        </w:rPr>
+        <w:t>selectivityPercent</w:t>
+      </w:r>
+      <w:proofErr w:type="spellEnd"/>
+      <w:r>
+        <w:t>;</w:t>
+      </w:r>
+    </w:p>
+    <w:p>
+      <w:r>
+        <w:t xml:space="preserve">Since </w:t>
+      </w:r>
+      <w:proofErr w:type="spellStart"/>
+      <w:r>
+        <w:t>onePercent</w:t>
+      </w:r>
+      <w:proofErr w:type="spellEnd"/>
+      <w:r>
+        <w:t xml:space="preserve"> varies from 0 through 99, </w:t>
+      </w:r>
+      <w:proofErr w:type="spellStart"/>
+      <w:r>
+        <w:rPr>
+          <w:b/>
+        </w:rPr>
+        <w:t>selectivityPercent</w:t>
+      </w:r>
+      <w:proofErr w:type="spellEnd"/>
+      <w:r>
+        <w:t xml:space="preserve"> values from 0 through 100 will match 0% through 100% of rows, respectively. I will vary </w:t>
+      </w:r>
+      <w:proofErr w:type="spellStart"/>
+      <w:r>
+        <w:rPr>
+          <w:b/>
+        </w:rPr>
+        <w:t>selectivityPercent</w:t>
+      </w:r>
+      <w:proofErr w:type="spellEnd"/>
+      <w:r>
+        <w:t xml:space="preserve"> across a range that includes 10%. I will </w:t>
+      </w:r>
+      <w:r>
+        <w:t xml:space="preserve">choose the exact </w:t>
+      </w:r>
+      <w:proofErr w:type="spellStart"/>
+      <w:r>
+        <w:rPr>
+          <w:b/>
+        </w:rPr>
+        <w:t>selectivityPercent</w:t>
+      </w:r>
+      <w:proofErr w:type="spellEnd"/>
+      <w:r>
+        <w:rPr>
+          <w:b/>
+        </w:rPr>
+        <w:t xml:space="preserve"> </w:t>
+      </w:r>
+      <w:r>
+        <w:t xml:space="preserve">values during the experiment </w:t>
+      </w:r>
+      <w:r>
+        <w:t>in order t</w:t>
+      </w:r>
+      <w:r>
+        <w:t>o illuminate any apparent inflection points in the plots, should they arise.</w:t>
+      </w:r>
+    </w:p>
+    <w:p>
+      <w:pPr>
+        <w:rPr>
+          <w:b/>
+        </w:rPr>
+      </w:pPr>
+      <w:r>
+        <w:rPr>
+          <w:b/>
+        </w:rPr>
+        <w:t>Expected results:</w:t>
+      </w:r>
+    </w:p>
+    <w:p>
+      <w:r>
+        <w:t xml:space="preserve">I expect both </w:t>
+      </w:r>
+      <w:proofErr w:type="spellStart"/>
+      <w:r>
+        <w:t>DBMSes</w:t>
+      </w:r>
+      <w:proofErr w:type="spellEnd"/>
+      <w:r>
+        <w:t xml:space="preserve"> to transition from degrading performance on an </w:t>
+      </w:r>
+      <w:proofErr w:type="spellStart"/>
+      <w:r>
+        <w:t>unclustered</w:t>
+      </w:r>
+      <w:proofErr w:type="spellEnd"/>
+      <w:r>
+        <w:t xml:space="preserve"> index to linear performance using sequential scans at some point. I expect Postgres to make a less optimal choice of cut-off than SQL Server. I expect a jump in the graph where the execution strategy changes.</w:t>
+      </w:r>
+    </w:p>
+    <w:p>
+      <w:pPr>
+        <w:rPr>
+          <w:b/>
+        </w:rPr>
+      </w:pPr>
+      <w:r>
+        <w:rPr>
+          <w:b/>
+        </w:rPr>
+        <w:t>Notes:</w:t>
+      </w:r>
+    </w:p>
+    <w:p>
+      <w:r>
+        <w:t xml:space="preserve">This process is extremely labor-intensive. Each </w:t>
+      </w:r>
+      <w:proofErr w:type="spellStart"/>
+      <w:r>
+        <w:rPr>
+          <w:b/>
+        </w:rPr>
+        <w:t>selectivityPercent</w:t>
+      </w:r>
+      <w:proofErr w:type="spellEnd"/>
+      <w:r>
+        <w:t xml:space="preserve"> value requires </w:t>
+      </w:r>
+      <w:r>
+        <w:t xml:space="preserve">10 raw data points (5 per DBMS). It is highly unlikely that I will be able to check the range of 5% to 40% in increments of 1% as suggested in class, since this would require 360 </w:t>
+      </w:r>
+      <w:r>
+        <w:t>raw data points.</w:t>
+      </w:r>
+    </w:p>
+    <w:p>
+      <w:pPr>
+        <w:pStyle w:val="Heading2"/>
+      </w:pPr>
+      <w:r>
+        <w:t>Experiment 2: insertions ordered on a clustered index</w:t>
+      </w:r>
+    </w:p>
+    <w:p>
+      <w:r>
+        <w:t>As discussed in the research above, SQL Server uses certain index types as its physical storage schemes.</w:t>
+      </w:r>
+      <w:r>
+        <w:t xml:space="preserve"> Specifically</w:t>
+      </w:r>
+      <w:r>
+        <w:t xml:space="preserve">, it supports clustered indexes and </w:t>
+      </w:r>
+      <w:r>
+        <w:t xml:space="preserve">will use a clustered index as the physical storage scheme for the table. </w:t>
+      </w:r>
+      <w:r>
+        <w:t xml:space="preserve">While the benefits of clustered indexes are well-known, maintaining </w:t>
+      </w:r>
+      <w:r>
+        <w:t xml:space="preserve">physical </w:t>
+      </w:r>
+      <w:r>
+        <w:t>ordering during insertions is a tricky</w:t>
+      </w:r>
+      <w:r>
+        <w:t xml:space="preserve"> </w:t>
+      </w:r>
+      <w:r>
+        <w:t xml:space="preserve">problem. </w:t>
+      </w:r>
+      <w:r>
+        <w:t xml:space="preserve">This experiment aims to quantify the performance impact of clustered indexes on bulk insertions and to compare clustered index insert performance to Postgres’s </w:t>
+      </w:r>
+      <w:proofErr w:type="spellStart"/>
+      <w:r>
+        <w:t>unclustered</w:t>
+      </w:r>
+      <w:proofErr w:type="spellEnd"/>
+      <w:r>
+        <w:t xml:space="preserve"> approach.</w:t>
+      </w:r>
+      <w:r>
+        <w:t xml:space="preserve"> </w:t>
+      </w:r>
+    </w:p>
+    <w:p>
+      <w:pPr>
+        <w:rPr>
+          <w:b/>
+        </w:rPr>
+      </w:pPr>
+      <w:r>
+        <w:rPr>
+          <w:b/>
+        </w:rPr>
+        <w:t>Insertion method:</w:t>
+      </w:r>
+    </w:p>
+    <w:p>
+      <w:r>
+        <w:t>In terms of insertion method, there are at least three ways to structure such a test:</w:t>
+      </w:r>
+    </w:p>
+    <w:p>
+      <w:pPr>
         <w:pStyle w:val="ListParagraph"/>
         <w:numPr>
           <w:ilvl w:val="0"/>
@@ -1632,253 +2052,62 @@
         </w:numPr>
       </w:pPr>
       <w:r>
-        <w:t>WB@</w:t>
-      </w:r>
-      <w:r>
-        <w:t>15</w:t>
-      </w:r>
-      <w:r>
-        <w:t xml:space="preserve"> million rows</w:t>
-      </w:r>
-      <w:r>
-        <w:t xml:space="preserve">, with an </w:t>
-      </w:r>
-      <w:proofErr w:type="spellStart"/>
-      <w:r>
-        <w:t>unclustered</w:t>
-      </w:r>
-      <w:proofErr w:type="spellEnd"/>
-      <w:r>
-        <w:t xml:space="preserve"> B-tree index on </w:t>
-      </w:r>
-      <w:proofErr w:type="spellStart"/>
-      <w:r>
-        <w:t>onePercent</w:t>
-      </w:r>
-      <w:proofErr w:type="spellEnd"/>
-    </w:p>
-    <w:p>
-      <w:pPr>
-        <w:rPr>
-          <w:b/>
-        </w:rPr>
-      </w:pPr>
-      <w:r>
-        <w:rPr>
-          <w:b/>
-        </w:rPr>
-        <w:t>Queries:</w:t>
-      </w:r>
-    </w:p>
-    <w:p>
-      <w:pPr>
-        <w:ind w:left="720"/>
-      </w:pPr>
-      <w:r>
-        <w:t>SELECT *</w:t>
-      </w:r>
-    </w:p>
-    <w:p>
-      <w:pPr>
-        <w:ind w:left="720"/>
-        <w:rPr>
-          <w:b/>
-        </w:rPr>
-      </w:pPr>
-      <w:r>
-        <w:t xml:space="preserve">FROM </w:t>
-      </w:r>
-      <w:proofErr w:type="spellStart"/>
-      <w:r>
-        <w:rPr>
-          <w:b/>
-        </w:rPr>
-        <w:t>TableName</w:t>
-      </w:r>
-      <w:proofErr w:type="spellEnd"/>
-    </w:p>
-    <w:p>
-      <w:pPr>
-        <w:ind w:left="720"/>
-      </w:pPr>
-      <w:r>
-        <w:t xml:space="preserve">WHERE </w:t>
-      </w:r>
-      <w:proofErr w:type="spellStart"/>
-      <w:r>
-        <w:t>onePercent</w:t>
-      </w:r>
-      <w:proofErr w:type="spellEnd"/>
-      <w:r>
-        <w:t xml:space="preserve"> &lt; </w:t>
-      </w:r>
-      <w:proofErr w:type="spellStart"/>
-      <w:r>
-        <w:rPr>
-          <w:b/>
-        </w:rPr>
-        <w:t>selectivityPercent</w:t>
-      </w:r>
-      <w:proofErr w:type="spellEnd"/>
-      <w:r>
-        <w:t>;</w:t>
-      </w:r>
-    </w:p>
-    <w:p>
-      <w:r>
-        <w:t xml:space="preserve">Since </w:t>
-      </w:r>
-      <w:proofErr w:type="spellStart"/>
-      <w:r>
-        <w:t>onePercent</w:t>
-      </w:r>
-      <w:proofErr w:type="spellEnd"/>
-      <w:r>
-        <w:t xml:space="preserve"> varies from 0 through 99, </w:t>
-      </w:r>
-      <w:proofErr w:type="spellStart"/>
-      <w:r>
-        <w:rPr>
-          <w:b/>
-        </w:rPr>
-        <w:t>selectivityPercent</w:t>
-      </w:r>
-      <w:proofErr w:type="spellEnd"/>
-      <w:r>
-        <w:t xml:space="preserve"> values from 0 through 100 will match 0% through 100% of rows, respectively. I will vary </w:t>
-      </w:r>
-      <w:proofErr w:type="spellStart"/>
-      <w:r>
-        <w:rPr>
-          <w:b/>
-        </w:rPr>
-        <w:t>selectivityPercent</w:t>
-      </w:r>
-      <w:proofErr w:type="spellEnd"/>
-      <w:r>
-        <w:t xml:space="preserve"> across a range that includes 10%. I will vary the exact values based on data gathered in order t</w:t>
-      </w:r>
-      <w:r>
-        <w:t>o illuminate any apparent inflection points in the plots, should they arise.</w:t>
-      </w:r>
-    </w:p>
-    <w:p>
-      <w:pPr>
-        <w:rPr>
-          <w:b/>
-        </w:rPr>
-      </w:pPr>
-      <w:r>
-        <w:rPr>
-          <w:b/>
-        </w:rPr>
-        <w:t>Expected results:</w:t>
-      </w:r>
-    </w:p>
-    <w:p>
-      <w:r>
-        <w:t xml:space="preserve">I expect both </w:t>
-      </w:r>
-      <w:proofErr w:type="spellStart"/>
-      <w:r>
-        <w:t>DBMSes</w:t>
-      </w:r>
-      <w:proofErr w:type="spellEnd"/>
-      <w:r>
-        <w:t xml:space="preserve"> to transition from degrading performance on an </w:t>
-      </w:r>
-      <w:proofErr w:type="spellStart"/>
-      <w:r>
-        <w:t>unclustered</w:t>
-      </w:r>
-      <w:proofErr w:type="spellEnd"/>
-      <w:r>
-        <w:t xml:space="preserve"> index to linear performance using sequential scans at some point. I expect Postgres to make a less optimal choice of cut-off than SQL Server. I expect a jump in the graph where the execution strategy changes.</w:t>
-      </w:r>
-    </w:p>
-    <w:p>
-      <w:pPr>
-        <w:rPr>
-          <w:b/>
-        </w:rPr>
-      </w:pPr>
-      <w:r>
-        <w:rPr>
-          <w:b/>
-        </w:rPr>
-        <w:t>Notes:</w:t>
-      </w:r>
-    </w:p>
-    <w:p>
-      <w:r>
-        <w:t xml:space="preserve">This process is extremely labor-intensive. Each </w:t>
-      </w:r>
-      <w:proofErr w:type="spellStart"/>
-      <w:r>
-        <w:rPr>
-          <w:b/>
-        </w:rPr>
-        <w:t>selectivityPercent</w:t>
-      </w:r>
-      <w:proofErr w:type="spellEnd"/>
-      <w:r>
-        <w:t xml:space="preserve"> value requires 5 </w:t>
-      </w:r>
-    </w:p>
-    <w:p>
-      <w:pPr>
-        <w:pStyle w:val="Heading2"/>
-      </w:pPr>
-      <w:r>
-        <w:t>Experiment 2: insertions ordered on a clustered index</w:t>
-      </w:r>
-    </w:p>
-    <w:p>
-      <w:r>
-        <w:t xml:space="preserve">As discussed in the research above, SQL Server uses certain index types as its physical storage schemes. </w:t>
-      </w:r>
-      <w:proofErr w:type="gramStart"/>
-      <w:r>
-        <w:t>In particular, it</w:t>
-      </w:r>
-      <w:proofErr w:type="gramEnd"/>
-      <w:r>
-        <w:t xml:space="preserve"> supports clustered indexes and </w:t>
-      </w:r>
-      <w:r>
-        <w:t xml:space="preserve">will use a clustered index as the physical storage scheme for the table. </w:t>
-      </w:r>
-      <w:r>
-        <w:t>While the benefits of clustered indexes are well-known, maintaining ordering during insertions is a tricky</w:t>
-      </w:r>
-      <w:r>
-        <w:t xml:space="preserve"> </w:t>
-      </w:r>
-      <w:r>
-        <w:t xml:space="preserve">problem. </w:t>
-      </w:r>
-      <w:r>
-        <w:t xml:space="preserve">This experiment aims to quantify the performance impact of clustered indexes on bulk insertions and to compare clustered index insert performance to Postgres’s </w:t>
-      </w:r>
-      <w:proofErr w:type="spellStart"/>
-      <w:r>
-        <w:t>unclustered</w:t>
-      </w:r>
-      <w:proofErr w:type="spellEnd"/>
-      <w:r>
-        <w:t xml:space="preserve"> approach.</w:t>
-      </w:r>
-      <w:r>
-        <w:t xml:space="preserve"> Note that </w:t>
-      </w:r>
-      <w:r>
-        <w:t>I</w:t>
-      </w:r>
-      <w:r>
-        <w:t xml:space="preserve"> will test bulk insertions and not bulk loads</w:t>
-      </w:r>
-      <w:r>
-        <w:t>, since I am interested in the insertion performance impact of clustered indexes, and bulk loads enjoy different algorithms and optimizations.</w:t>
+        <w:lastRenderedPageBreak/>
+        <w:t>Inserting one row at a time</w:t>
+      </w:r>
+    </w:p>
+    <w:p>
+      <w:pPr>
+        <w:pStyle w:val="ListParagraph"/>
+        <w:numPr>
+          <w:ilvl w:val="0"/>
+          <w:numId w:val="6"/>
+        </w:numPr>
+      </w:pPr>
+      <w:r>
+        <w:t xml:space="preserve">Inserting many rows in one insert statement </w:t>
+      </w:r>
+    </w:p>
+    <w:p>
+      <w:pPr>
+        <w:pStyle w:val="ListParagraph"/>
+        <w:numPr>
+          <w:ilvl w:val="0"/>
+          <w:numId w:val="6"/>
+        </w:numPr>
+      </w:pPr>
+      <w:r>
+        <w:t>Bulk loading rows from a file</w:t>
+      </w:r>
+    </w:p>
+    <w:p>
+      <w:r>
+        <w:t>Inserting one row at a time is useful in a test between different SQL Server table configurations, but when comparing to Postgres, I am concerned that the high volume of insert operations and the small size of each</w:t>
+      </w:r>
+      <w:r>
+        <w:t xml:space="preserve"> may cause </w:t>
+      </w:r>
+      <w:r>
+        <w:t>me</w:t>
+      </w:r>
+      <w:r>
+        <w:t xml:space="preserve"> to inadvertently compare costs like query optimizer run-time and connector efficiency</w:t>
+      </w:r>
+      <w:r>
+        <w:t xml:space="preserve"> rather than query execution time.</w:t>
+      </w:r>
+    </w:p>
+    <w:p>
+      <w:r>
+        <w:t xml:space="preserve">Bulk loading rows from a file is an entirely different process that is optimized separately. This process is not what I wish to test. </w:t>
+      </w:r>
+    </w:p>
+    <w:p>
+      <w:r>
+        <w:t xml:space="preserve">Inserting many rows in one insert statement will likely allow SQL Server to optimize the insertion of the rows, for instance, by sorting the rows before inserting them. Although this dilutes the efficacy of this test, I consider it to be the best option, since inserting one row at a time would likely skew the results vs. Postgres. However, it would be interesting to see another experiment that tested SQL Server with clustered index vs. SQL Server with </w:t>
+      </w:r>
+      <w:r>
+        <w:t>heap file using single-row insert statements, which might be a more realistic scenario.</w:t>
       </w:r>
     </w:p>
     <w:p>
@@ -1896,7 +2125,25 @@
     </w:p>
     <w:p>
       <w:r>
-        <w:t xml:space="preserve">All data sets will be inserted into newly created, initially empty tables. All data sets will be the same size (initial guess: 3 million rows), using the WB data set, </w:t>
+        <w:t>All data sets will be inserted into newly created</w:t>
+      </w:r>
+      <w:r>
+        <w:t xml:space="preserve"> tables</w:t>
+      </w:r>
+      <w:r>
+        <w:t xml:space="preserve">. All data sets will be the same size (initial guess: </w:t>
+      </w:r>
+      <w:r>
+        <w:t xml:space="preserve">10,000 </w:t>
+      </w:r>
+      <w:r>
+        <w:t xml:space="preserve">rows), </w:t>
+      </w:r>
+      <w:r>
+        <w:t>inserted into tables pre-populated with WB@1 million rows</w:t>
+      </w:r>
+      <w:r>
+        <w:t xml:space="preserve">, </w:t>
       </w:r>
       <w:r>
         <w:t xml:space="preserve">with a B-tree index (clustered in SQL Server, </w:t>
@@ -1967,7 +2214,6 @@
     </w:p>
     <w:p>
       <w:r>
-        <w:lastRenderedPageBreak/>
         <w:t xml:space="preserve">INSERT INTO </w:t>
       </w:r>
       <w:proofErr w:type="spellStart"/>
@@ -2004,55 +2250,79 @@
     </w:p>
     <w:p>
       <w:r>
-        <w:t>Postgres will be significantly faster on insert in all cases. Either the ascending or descending sort with index on unique2 will be exceptionally slow, and the other will be relatively fast.</w:t>
-      </w:r>
-    </w:p>
-    <w:p>
-      <w:pPr>
-        <w:rPr>
-          <w:b/>
-        </w:rPr>
-      </w:pPr>
-      <w:r>
-        <w:rPr>
-          <w:b/>
-        </w:rPr>
-        <w:t>Notes:</w:t>
-      </w:r>
-    </w:p>
-    <w:p>
-      <w:r>
-        <w:t>I anticipate that Microsoft will most likely demonstrate unexpected optimizations that run counter to the expected results.</w:t>
+        <w:t xml:space="preserve">I expect </w:t>
+      </w:r>
+      <w:r>
+        <w:t xml:space="preserve">Postgres </w:t>
+      </w:r>
+      <w:r>
+        <w:t xml:space="preserve">to be </w:t>
+      </w:r>
+      <w:r>
+        <w:t xml:space="preserve">significantly faster on insert in all cases. Either the ascending or descending sort with index on unique2 </w:t>
+      </w:r>
+      <w:r>
+        <w:t xml:space="preserve">may </w:t>
+      </w:r>
+      <w:r>
+        <w:t xml:space="preserve">be exceptionally slow, and the other </w:t>
+      </w:r>
+      <w:r>
+        <w:t xml:space="preserve">may </w:t>
+      </w:r>
+      <w:r>
+        <w:t>be relatively fast</w:t>
+      </w:r>
+      <w:r>
+        <w:t>, but I anticipate that SQL Server will probably optimize insertions in all cases, e.g. by sorting the incoming data set before inserting it.</w:t>
+      </w:r>
+    </w:p>
+    <w:p>
+      <w:pPr>
+        <w:pStyle w:val="Heading2"/>
+      </w:pPr>
+      <w:r>
+        <w:t xml:space="preserve">Experiment 3: </w:t>
+      </w:r>
+      <w:r>
+        <w:t>optimizing 3-way joins</w:t>
+      </w:r>
+    </w:p>
+    <w:p>
+      <w:r>
+        <w:t xml:space="preserve">As we discuss in class, estimating the result size of a join operation is a very difficult problem. In this experiment, I will present each system’s optimizer a join optimization problem to see how it responds. I will join three tables with two joins. The tables will all be the same size, but one join will have a small result set and one will have a large result set. I will provide three queries to each DBMS: one that lists </w:t>
+      </w:r>
+      <w:r>
+        <w:lastRenderedPageBreak/>
+        <w:t xml:space="preserve">the smaller join first, one that lists the </w:t>
+      </w:r>
+      <w:r>
+        <w:t xml:space="preserve">larger </w:t>
+      </w:r>
+      <w:r>
+        <w:t>join first, and one that provides an equivalent query using WHERE predicates instead of the JOIN keyword.</w:t>
+      </w:r>
+      <w:r>
+        <w:t xml:space="preserve"> This will allow me both to compare the two systems and to see whether each system is able to intelligently optimize these equivalent queries. The latter will be especially helpful if one system turns out to simply be categorically faster than the other</w:t>
+      </w:r>
+      <w:r>
+        <w:t xml:space="preserve"> throughout my benchmarking.</w:t>
+      </w:r>
+    </w:p>
+    <w:p>
+      <w:pPr>
+        <w:rPr>
+          <w:b/>
+        </w:rPr>
+      </w:pPr>
+      <w:r>
+        <w:t>Note that in every case, each row in one table will be joined with multiple rows in the other tables</w:t>
+      </w:r>
+      <w:r>
+        <w:t>.</w:t>
       </w:r>
       <w:r>
         <w:t xml:space="preserve"> </w:t>
-      </w:r>
-    </w:p>
-    <w:p>
-      <w:pPr>
-        <w:pStyle w:val="Heading2"/>
-      </w:pPr>
-      <w:r>
-        <w:t xml:space="preserve">Experiment 3: </w:t>
-      </w:r>
-      <w:r>
-        <w:t>optimizing 3-way joins</w:t>
-      </w:r>
-    </w:p>
-    <w:p>
-      <w:pPr>
-        <w:rPr>
-          <w:b/>
-        </w:rPr>
-      </w:pPr>
-      <w:r>
-        <w:t>As we discuss in class, estimating the result size of a join operation is a very difficult problem. In this experiment, I will present each system’s optimizer a join optimization problem to see how it responds. I will join three tables with two joins. The tables will all be the same size, but one join will have a small result set and one will have a large result set. I will provide three queries to each DBMS: one that lists the smaller join first, one that lists the inner join first, and one that provides an equivalent query using WHERE predicates instead of the JOIN keyword.</w:t>
-      </w:r>
-      <w:r>
-        <w:t xml:space="preserve"> This will allow me both to compare the two systems and to see whether each system is able to intelligently optimize these equivalent queries. The latter will be especially helpful if one system turns out to simply be categorically faster than the other</w:t>
-      </w:r>
-      <w:r>
-        <w:t xml:space="preserve"> throughout my benchmarking.</w:t>
       </w:r>
     </w:p>
     <w:p>
@@ -2234,6 +2504,60 @@
       </w:r>
     </w:p>
     <w:p>
+      <w:pPr>
+        <w:pStyle w:val="ListParagraph"/>
+        <w:numPr>
+          <w:ilvl w:val="0"/>
+          <w:numId w:val="13"/>
+        </w:numPr>
+      </w:pPr>
+      <w:r>
+        <w:t>SELECT *</w:t>
+      </w:r>
+      <w:r>
+        <w:br/>
+        <w:t>FROM A, B, C</w:t>
+      </w:r>
+      <w:r>
+        <w:br/>
+        <w:t xml:space="preserve">WHERE </w:t>
+      </w:r>
+      <w:proofErr w:type="spellStart"/>
+      <w:proofErr w:type="gramStart"/>
+      <w:r>
+        <w:t>A.tenPercent</w:t>
+      </w:r>
+      <w:proofErr w:type="spellEnd"/>
+      <w:proofErr w:type="gramEnd"/>
+      <w:r>
+        <w:t xml:space="preserve"> = </w:t>
+      </w:r>
+      <w:proofErr w:type="spellStart"/>
+      <w:r>
+        <w:t>B.tenPercent</w:t>
+      </w:r>
+      <w:proofErr w:type="spellEnd"/>
+      <w:r>
+        <w:t xml:space="preserve"> AND </w:t>
+      </w:r>
+      <w:proofErr w:type="spellStart"/>
+      <w:r>
+        <w:t>B.onePercent</w:t>
+      </w:r>
+      <w:proofErr w:type="spellEnd"/>
+      <w:r>
+        <w:t xml:space="preserve"> = </w:t>
+      </w:r>
+      <w:proofErr w:type="spellStart"/>
+      <w:r>
+        <w:t>C.onePercent</w:t>
+      </w:r>
+      <w:proofErr w:type="spellEnd"/>
+      <w:r>
+        <w:br/>
+      </w:r>
+    </w:p>
+    <w:p>
       <w:r>
         <w:rPr>
           <w:b/>
@@ -2243,68 +2567,89 @@
     </w:p>
     <w:p>
       <w:r>
+        <w:t xml:space="preserve">I expect that </w:t>
+      </w:r>
+      <w:r>
+        <w:t xml:space="preserve">both </w:t>
+      </w:r>
+      <w:proofErr w:type="spellStart"/>
+      <w:r>
+        <w:t>DBMSes</w:t>
+      </w:r>
+      <w:proofErr w:type="spellEnd"/>
+      <w:r>
+        <w:t xml:space="preserve">’ query optimizers will find relatively similar, perhaps even identical, query plans for </w:t>
+      </w:r>
+      <w:r>
+        <w:t>all three queries</w:t>
+      </w:r>
+      <w:r>
+        <w:t>, since they are straightforward and simple</w:t>
+      </w:r>
+      <w:r>
+        <w:t xml:space="preserve">. I expect SQL Server </w:t>
+      </w:r>
+      <w:r>
+        <w:t>to be faster than Postgres.</w:t>
+      </w:r>
+    </w:p>
+    <w:p>
+      <w:pPr>
+        <w:pStyle w:val="Heading2"/>
+      </w:pPr>
+      <w:r>
+        <w:t xml:space="preserve">Experiment 4: </w:t>
+      </w:r>
+      <w:r>
+        <w:t>single- and multi-column indexes</w:t>
+      </w:r>
+    </w:p>
+    <w:p>
+      <w:r>
+        <w:t>SQL Server</w:t>
+      </w:r>
+      <w:r>
+        <w:rPr>
+          <w:rStyle w:val="FootnoteReference"/>
+        </w:rPr>
+        <w:footnoteReference w:id="17"/>
+      </w:r>
+      <w:r>
+        <w:t xml:space="preserve"> and Postgres</w:t>
+      </w:r>
+      <w:r>
+        <w:rPr>
+          <w:rStyle w:val="FootnoteReference"/>
+        </w:rPr>
+        <w:footnoteReference w:id="18"/>
+      </w:r>
+      <w:r>
+        <w:t xml:space="preserve"> follow distinct but similar rules for using multi-column indexes. In class, we learned that a B-tree index on multiple columns is only useful if the search key columns form a prefix, that is, a leading subset, of the index key columns.</w:t>
+      </w:r>
+      <w:r>
+        <w:t xml:space="preserve"> </w:t>
+      </w:r>
+      <w:r>
+        <w:t xml:space="preserve">Common sense tells me that such an index will be beneficial if it indexes a relatively small subset of the columns on the table and that it will be slower than an index on a single column for </w:t>
+      </w:r>
+      <w:r>
+        <w:t xml:space="preserve">a </w:t>
+      </w:r>
+      <w:r>
+        <w:t>query with a single-column</w:t>
+      </w:r>
+      <w:r>
+        <w:t xml:space="preserve"> selection predicate</w:t>
+      </w:r>
+      <w:r>
+        <w:t>.</w:t>
+      </w:r>
+      <w:r>
+        <w:t xml:space="preserve"> A situation with a </w:t>
+      </w:r>
+      <w:r>
         <w:lastRenderedPageBreak/>
-        <w:t xml:space="preserve">I expect that </w:t>
-      </w:r>
-      <w:r>
-        <w:t xml:space="preserve">both </w:t>
-      </w:r>
-      <w:proofErr w:type="spellStart"/>
-      <w:r>
-        <w:t>DBMSes</w:t>
-      </w:r>
-      <w:proofErr w:type="spellEnd"/>
-      <w:r>
-        <w:t>’ query optimizers will find relatively similar, perhaps even identical, query plans for queries 1 and 2. Although I expect SQL Server and Postgres to run at different speeds (with an expectation that SQL Server will have the advantage), I expect that for each DBMS, query 1 execution time will be similar to query 2 execution time.</w:t>
-      </w:r>
-    </w:p>
-    <w:p>
-      <w:pPr>
-        <w:pStyle w:val="Heading2"/>
-      </w:pPr>
-      <w:r>
-        <w:t xml:space="preserve">Experiment 4: </w:t>
-      </w:r>
-      <w:r>
-        <w:t>single- and multi-column indexes</w:t>
-      </w:r>
-    </w:p>
-    <w:p>
-      <w:r>
-        <w:t>SQL Server</w:t>
-      </w:r>
-      <w:r>
-        <w:rPr>
-          <w:rStyle w:val="FootnoteReference"/>
-        </w:rPr>
-        <w:footnoteReference w:id="17"/>
-      </w:r>
-      <w:r>
-        <w:t xml:space="preserve"> and Postgres</w:t>
-      </w:r>
-      <w:r>
-        <w:rPr>
-          <w:rStyle w:val="FootnoteReference"/>
-        </w:rPr>
-        <w:footnoteReference w:id="18"/>
-      </w:r>
-      <w:r>
-        <w:t xml:space="preserve"> follow distinct but similar rules for using multi-column indexes. In class, we learned that a B-tree index on multiple columns is only useful if the search key columns form a prefix, that is, a leading subset, of the index key columns.</w:t>
-      </w:r>
-      <w:r>
-        <w:t xml:space="preserve"> </w:t>
-      </w:r>
-      <w:r>
-        <w:t>Common sense tells me that such an index will be beneficial if it indexes a relatively small subset of the columns on the table and that it will be slower than an index on a single column for query with a single-column</w:t>
-      </w:r>
-      <w:r>
-        <w:t xml:space="preserve"> selection predicate</w:t>
-      </w:r>
-      <w:r>
-        <w:t>.</w:t>
-      </w:r>
-      <w:r>
-        <w:t xml:space="preserve"> A situation with a single-column index and a multi-column index that shares its first column with single-column index might arise, for instance, when a column with a unique or primary key constraint appears as the first column in a multi-column index that we use to optimize a common query with WHERE predicates on multiple columns.</w:t>
+        <w:t>single-column index and a multi-column index that shares its first column with single-column index might arise, for instance, when a column with a unique or primary key constraint appears as the first column in a multi-column index that we use to optimize a common query with WHERE predicates on multiple columns.</w:t>
       </w:r>
     </w:p>
     <w:p>
@@ -2421,7 +2766,13 @@
       </w:r>
       <w:proofErr w:type="spellEnd"/>
       <w:r>
-        <w:t xml:space="preserve"> B-tree index on (unique1, unique2, two, four)</w:t>
+        <w:t xml:space="preserve"> B-tree index on (unique1, unique2,</w:t>
+      </w:r>
+      <w:r>
+        <w:t xml:space="preserve"> four, two</w:t>
+      </w:r>
+      <w:r>
+        <w:t>)</w:t>
       </w:r>
     </w:p>
     <w:p>
@@ -2438,11 +2789,6 @@
     </w:p>
     <w:p>
       <w:r>
-        <w:t>If time allows, I may expand the data sets to compare hash indexes as well.</w:t>
-      </w:r>
-    </w:p>
-    <w:p>
-      <w:r>
         <w:rPr>
           <w:b/>
         </w:rPr>
@@ -2477,9 +2823,6 @@
         </w:rPr>
         <w:t>some random, constant number</w:t>
       </w:r>
-      <w:r>
-        <w:t>;</w:t>
-      </w:r>
     </w:p>
     <w:p>
       <w:pPr>
@@ -2498,133 +2841,184 @@
     </w:p>
     <w:p>
       <w:r>
+        <w:t xml:space="preserve">I expect </w:t>
+      </w:r>
+      <w:r>
+        <w:rPr>
+          <w:b/>
+        </w:rPr>
+        <w:t>control</w:t>
+      </w:r>
+      <w:r>
+        <w:t xml:space="preserve"> to be slowest, </w:t>
+      </w:r>
+      <w:r>
+        <w:rPr>
+          <w:b/>
+        </w:rPr>
+        <w:t>single-only</w:t>
+      </w:r>
+      <w:r>
+        <w:t xml:space="preserve"> to be fastest, and </w:t>
+      </w:r>
+      <w:r>
+        <w:rPr>
+          <w:b/>
+        </w:rPr>
+        <w:t>both</w:t>
+      </w:r>
+      <w:r>
+        <w:t xml:space="preserve"> to be </w:t>
+      </w:r>
+      <w:proofErr w:type="gramStart"/>
+      <w:r>
+        <w:t>similar to</w:t>
+      </w:r>
+      <w:proofErr w:type="gramEnd"/>
+      <w:r>
+        <w:t xml:space="preserve"> </w:t>
+      </w:r>
+      <w:r>
+        <w:rPr>
+          <w:b/>
+        </w:rPr>
+        <w:t>single-only</w:t>
+      </w:r>
+      <w:r>
+        <w:t xml:space="preserve"> on both systems. I expect </w:t>
+      </w:r>
+      <w:r>
+        <w:rPr>
+          <w:b/>
+        </w:rPr>
+        <w:t>multi-only</w:t>
+      </w:r>
+      <w:r>
+        <w:t xml:space="preserve"> to be significantly slower than </w:t>
+      </w:r>
+      <w:r>
+        <w:rPr>
+          <w:b/>
+        </w:rPr>
+        <w:t>single-only</w:t>
+      </w:r>
+      <w:r>
+        <w:t xml:space="preserve"> and much faster than </w:t>
+      </w:r>
+      <w:r>
+        <w:rPr>
+          <w:b/>
+        </w:rPr>
+        <w:t>control</w:t>
+      </w:r>
+      <w:r>
+        <w:t xml:space="preserve">. </w:t>
+      </w:r>
+    </w:p>
+    <w:p>
+      <w:pPr>
+        <w:pStyle w:val="Heading1"/>
+      </w:pPr>
+      <w:r>
+        <w:t>Lessons Learned &amp; Issues Encountered</w:t>
+      </w:r>
+    </w:p>
+    <w:p>
+      <w:r>
+        <w:t>I came into this project with significant experience using Postgres and no experience using SQL Server. I learned a great deal about each system on its own and about the differences between them, and a lot of what I learned surprised me.</w:t>
+      </w:r>
+    </w:p>
+    <w:p>
+      <w:r>
+        <w:t>When I researched the index types that each DBMS supports, I was astonished to see the outstanding level of professionalism and technical excellence that SQL Server clearly display</w:t>
+      </w:r>
+      <w:r>
+        <w:t>s</w:t>
+      </w:r>
+      <w:r>
+        <w:t xml:space="preserve">. </w:t>
+      </w:r>
+      <w:r>
+        <w:t xml:space="preserve">It supports row-wise, column-wise, and in-memory data stores (with an option to store the data on disk or to have purely transient tables). Both column-wise and in-memory data stores can achieve many times the performance of row-wise data stores for broad ranges of common use cases. By contrast, Postgres only supports </w:t>
+      </w:r>
+      <w:proofErr w:type="spellStart"/>
+      <w:r>
+        <w:t>unclustered</w:t>
+      </w:r>
+      <w:proofErr w:type="spellEnd"/>
+      <w:r>
+        <w:t>,</w:t>
+      </w:r>
+      <w:r>
+        <w:t xml:space="preserve"> row-wise stores out of the box, though some third-party vendors offer extensions for other use cases. </w:t>
+      </w:r>
+      <w:r>
+        <w:t>The indexes</w:t>
+      </w:r>
+      <w:r>
+        <w:t xml:space="preserve"> reflect the products’ different levels of </w:t>
+      </w:r>
+      <w:r>
+        <w:t xml:space="preserve">polish </w:t>
+      </w:r>
+      <w:r>
+        <w:t>as well</w:t>
+      </w:r>
+      <w:r>
+        <w:t xml:space="preserve">: while SQL Server goes well above and beyond the typical assortment of indexes with thoughtful, useful, and novel </w:t>
+      </w:r>
+      <w:r>
         <w:lastRenderedPageBreak/>
-        <w:t xml:space="preserve">I expect </w:t>
-      </w:r>
-      <w:r>
-        <w:rPr>
-          <w:b/>
-        </w:rPr>
-        <w:t>control</w:t>
-      </w:r>
-      <w:r>
-        <w:t xml:space="preserve"> to be slowest, </w:t>
-      </w:r>
-      <w:r>
-        <w:rPr>
-          <w:b/>
-        </w:rPr>
-        <w:t>single-only</w:t>
-      </w:r>
-      <w:r>
-        <w:t xml:space="preserve"> to be fastest, and </w:t>
-      </w:r>
-      <w:r>
-        <w:rPr>
-          <w:b/>
-        </w:rPr>
-        <w:t>both</w:t>
-      </w:r>
-      <w:r>
-        <w:t xml:space="preserve"> to be </w:t>
+        <w:t xml:space="preserve">extensions, Postgres simply supports the most common index types plus a few general-purpose or niche </w:t>
+      </w:r>
+      <w:r>
+        <w:t>index methods.</w:t>
+      </w:r>
+    </w:p>
+    <w:p>
+      <w:r>
+        <w:t xml:space="preserve">In terms of index </w:t>
       </w:r>
       <w:proofErr w:type="gramStart"/>
       <w:r>
-        <w:t>similar to</w:t>
+        <w:t>selection in particular, my</w:t>
       </w:r>
       <w:proofErr w:type="gramEnd"/>
       <w:r>
+        <w:t xml:space="preserve"> distinct impression is that SQL Server is designed for production, large-scale databases, while Postgres has received a great deal of attention from contributors in the scientific and academic communities. For</w:t>
+      </w:r>
+      <w:r>
+        <w:t xml:space="preserve"> instance, whereas SQL Server supports the straightforward and frequently</w:t>
+      </w:r>
+      <w:r>
+        <w:t>-</w:t>
+      </w:r>
+      <w:r>
+        <w:t>useful</w:t>
+      </w:r>
+      <w:r>
+        <w:t>-in-production</w:t>
+      </w:r>
+      <w:r>
+        <w:t xml:space="preserve"> index with included columns</w:t>
+      </w:r>
+      <w:r>
+        <w:t>,</w:t>
+      </w:r>
+      <w:r>
         <w:t xml:space="preserve"> </w:t>
       </w:r>
       <w:r>
-        <w:rPr>
-          <w:b/>
-        </w:rPr>
-        <w:t>single-only</w:t>
-      </w:r>
-      <w:r>
-        <w:t xml:space="preserve"> on both systems. I expect </w:t>
-      </w:r>
-      <w:r>
-        <w:rPr>
-          <w:b/>
-        </w:rPr>
-        <w:t>multi-only</w:t>
-      </w:r>
-      <w:r>
-        <w:t xml:space="preserve"> to be significantly slower than </w:t>
-      </w:r>
-      <w:r>
-        <w:rPr>
-          <w:b/>
-        </w:rPr>
-        <w:t>single-only</w:t>
-      </w:r>
-      <w:r>
-        <w:t xml:space="preserve"> and much faster than </w:t>
-      </w:r>
-      <w:r>
-        <w:rPr>
-          <w:b/>
-        </w:rPr>
-        <w:t>control</w:t>
-      </w:r>
-      <w:r>
-        <w:t xml:space="preserve">. </w:t>
-      </w:r>
-    </w:p>
-    <w:p>
-      <w:pPr>
-        <w:pStyle w:val="Heading1"/>
-      </w:pPr>
-      <w:r>
-        <w:t>Lessons Learned &amp; Issues Encountered</w:t>
-      </w:r>
-    </w:p>
-    <w:p>
-      <w:r>
-        <w:t>As I mentioned at the start of part 2, I came into this project with significant experience using Postgres and no experience using SQL Server. I learned a great deal about each system on its own and about the differences between them, and a lot of what I learned surprised me.</w:t>
-      </w:r>
-    </w:p>
-    <w:p>
-      <w:r>
-        <w:t>When I researched the index types that each DBMS supports, I was astonished to see the outstanding level of professionalism and technical excellence that SQL Server clearly display</w:t>
-      </w:r>
-      <w:r>
-        <w:t>s</w:t>
-      </w:r>
-      <w:r>
-        <w:t xml:space="preserve">. </w:t>
-      </w:r>
-      <w:r>
-        <w:t xml:space="preserve">It supports row-wise, column-wise, and in-memory data stores (with an option to store the data on disk or to have purely transient tables). Both column-wise and in-memory data stores can achieve many times the performance of row-wise data stores for broad ranges of common use cases. By contrast, Postgres only supports </w:t>
-      </w:r>
-      <w:proofErr w:type="spellStart"/>
-      <w:r>
-        <w:t>unclustered</w:t>
-      </w:r>
-      <w:proofErr w:type="spellEnd"/>
-      <w:r>
-        <w:t xml:space="preserve"> row-wise stores out of the box, though some third-party vendors offer extensions for other use cases. </w:t>
-      </w:r>
-      <w:r>
-        <w:t xml:space="preserve">The indexes bear this out: while SQL Server goes well above and beyond the typical assortment of indexes with thoughtful, useful, and novel extensions, Postgres simply supports the most common index types plus a few general-purpose or niche </w:t>
-      </w:r>
-      <w:r>
-        <w:t>index methods.</w:t>
-      </w:r>
-    </w:p>
-    <w:p>
-      <w:r>
-        <w:t xml:space="preserve">In terms of index </w:t>
-      </w:r>
-      <w:proofErr w:type="gramStart"/>
-      <w:r>
-        <w:t>selection in particular, my</w:t>
-      </w:r>
-      <w:proofErr w:type="gramEnd"/>
-      <w:r>
-        <w:t xml:space="preserve"> distinct impression is that SQL Server is designed for production, large-scale databases, while Postgres has received a great deal of attention from contributors in the scientific and academic communities. For instance, rather than adopt an “index with included columns” like SQL Server, Postgres supports defining indexes on custom data types.</w:t>
+        <w:t xml:space="preserve">Postgres supports defining </w:t>
+      </w:r>
+      <w:r>
+        <w:t xml:space="preserve">more </w:t>
+      </w:r>
+      <w:r>
+        <w:t xml:space="preserve">science-and-research-oriented </w:t>
+      </w:r>
+      <w:r>
+        <w:t>indexes on custom data types.</w:t>
       </w:r>
       <w:r>
         <w:t xml:space="preserve"> </w:t>
@@ -2632,7 +3026,13 @@
     </w:p>
     <w:p>
       <w:r>
-        <w:t>Coming into this project, I knew that different database vendors augmented SQL with their own extensions and modifications, and I knew that the vendor-specific clients also supported their own, unique features. Perhaps my steepest learning curves have come from the s</w:t>
+        <w:t xml:space="preserve">Coming into this project, I knew that different database vendors augmented SQL with their own extensions and modifications, and I knew that the vendor-specific clients also supported their own, unique features. Perhaps my steepest learning curves have come from </w:t>
+      </w:r>
+      <w:r>
+        <w:t xml:space="preserve">learning </w:t>
+      </w:r>
+      <w:r>
+        <w:t>the s</w:t>
       </w:r>
       <w:r>
         <w:t>eams between standards and vendo</w:t>
@@ -2663,7 +3063,13 @@
       </w:r>
       <w:proofErr w:type="spellEnd"/>
       <w:r>
-        <w:t xml:space="preserve"> side-by-side has taught me a lot about the differences between them.</w:t>
+        <w:t xml:space="preserve"> side-by-side has taught me a lot about the </w:t>
+      </w:r>
+      <w:r>
+        <w:t xml:space="preserve">real </w:t>
+      </w:r>
+      <w:r>
+        <w:t>differences between them.</w:t>
       </w:r>
     </w:p>
     <w:p>
@@ -2704,8 +3110,10 @@
         <w:t>.</w:t>
       </w:r>
       <w:r>
-        <w:t xml:space="preserve"> (However, I do not know how accurate either vendor’s measurements may be.)</w:t>
-      </w:r>
+        <w:t xml:space="preserve"> However, I do not know how accurate either vendor’s measurements may be.</w:t>
+      </w:r>
+      <w:bookmarkStart w:id="4" w:name="_GoBack"/>
+      <w:bookmarkEnd w:id="4"/>
     </w:p>
     <w:sectPr>
       <w:pgSz w:w="12240" w:h="15840"/>
@@ -4053,7 +4461,7 @@
   <w:abstractNum w:abstractNumId="9" w15:restartNumberingAfterBreak="0">
     <w:nsid w:val="3E852D31"/>
     <w:multiLevelType w:val="hybridMultilevel"/>
-    <w:tmpl w:val="5E348A1C"/>
+    <w:tmpl w:val="13C82AA4"/>
     <w:lvl w:ilvl="0" w:tplc="04090001">
       <w:start w:val="1"/>
       <w:numFmt w:val="bullet"/>
@@ -5603,7 +6011,7 @@
 </file>
 
 <file path=customXml/itemProps1.xml><?xml version="1.0" encoding="utf-8"?>
-<ds:datastoreItem xmlns:ds="http://schemas.openxmlformats.org/officeDocument/2006/customXml" ds:itemID="{65A8580D-2616-4E8E-8562-A0884B4292B8}">
+<ds:datastoreItem xmlns:ds="http://schemas.openxmlformats.org/officeDocument/2006/customXml" ds:itemID="{953D431B-E883-4DD8-A879-C0A7786F079D}">
   <ds:schemaRefs>
     <ds:schemaRef ds:uri="http://schemas.openxmlformats.org/officeDocument/2006/bibliography"/>
   </ds:schemaRefs>

</xml_diff>